<commit_message>
created PDF calendar for trial
</commit_message>
<xml_diff>
--- a/calendars/F21-Stat216_Calendar.docx
+++ b/calendars/F21-Stat216_Calendar.docx
@@ -90,20 +90,8 @@
           <w:sz w:val="24"/>
           <w:szCs w:val="24"/>
         </w:rPr>
-        <w:t xml:space="preserve">*GS indicates the assignment/lab should be turned into </w:t>
+        <w:t>*GS indicates the assignment/lab should be turned into Gradescope</w:t>
       </w:r>
-      <w:proofErr w:type="spellStart"/>
-      <w:r>
-        <w:rPr>
-          <w:rFonts w:ascii="Times New Roman" w:hAnsi="Times New Roman" w:cs="Times New Roman"/>
-          <w:i/>
-          <w:iCs/>
-          <w:sz w:val="24"/>
-          <w:szCs w:val="24"/>
-        </w:rPr>
-        <w:t>Gradescope</w:t>
-      </w:r>
-      <w:proofErr w:type="spellEnd"/>
     </w:p>
     <w:p>
       <w:pPr>
@@ -625,7 +613,6 @@
               </w:rPr>
               <w:t xml:space="preserve">, Intro to </w:t>
             </w:r>
-            <w:proofErr w:type="spellStart"/>
             <w:r>
               <w:rPr>
                 <w:rFonts w:ascii="Times New Roman" w:hAnsi="Times New Roman" w:cs="Times New Roman"/>
@@ -634,7 +621,6 @@
               </w:rPr>
               <w:t>Rstudio</w:t>
             </w:r>
-            <w:proofErr w:type="spellEnd"/>
           </w:p>
         </w:tc>
         <w:tc>
@@ -684,7 +670,6 @@
                 <w:szCs w:val="20"/>
               </w:rPr>
             </w:pPr>
-            <w:proofErr w:type="spellStart"/>
             <w:r>
               <w:rPr>
                 <w:rFonts w:ascii="Times New Roman" w:hAnsi="Times New Roman" w:cs="Times New Roman"/>
@@ -692,17 +677,7 @@
                 <w:sz w:val="20"/>
                 <w:szCs w:val="20"/>
               </w:rPr>
-              <w:t>Course_Tour</w:t>
-            </w:r>
-            <w:proofErr w:type="spellEnd"/>
-            <w:r>
-              <w:rPr>
-                <w:rFonts w:ascii="Times New Roman" w:hAnsi="Times New Roman" w:cs="Times New Roman"/>
-                <w:color w:val="FF0000"/>
-                <w:sz w:val="20"/>
-                <w:szCs w:val="20"/>
-              </w:rPr>
-              <w:t xml:space="preserve"> (</w:t>
+              <w:t>Course_Tour (</w:t>
             </w:r>
             <w:r>
               <w:rPr>
@@ -2055,7 +2030,6 @@
                 <w:szCs w:val="24"/>
               </w:rPr>
             </w:pPr>
-            <w:proofErr w:type="spellStart"/>
             <w:r>
               <w:rPr>
                 <w:rFonts w:ascii="Times New Roman" w:hAnsi="Times New Roman" w:cs="Times New Roman"/>
@@ -2065,7 +2039,6 @@
               </w:rPr>
               <w:t>MosaicPlots</w:t>
             </w:r>
-            <w:proofErr w:type="spellEnd"/>
             <w:r>
               <w:rPr>
                 <w:rFonts w:ascii="Times New Roman" w:hAnsi="Times New Roman" w:cs="Times New Roman"/>
@@ -4106,7 +4079,16 @@
                 <w:sz w:val="24"/>
                 <w:szCs w:val="24"/>
               </w:rPr>
-              <w:t>Week 5 Lab: IPEDS</w:t>
+              <w:t xml:space="preserve">Week 5 Lab: </w:t>
+            </w:r>
+            <w:r>
+              <w:rPr>
+                <w:rFonts w:ascii="Times New Roman" w:hAnsi="Times New Roman" w:cs="Times New Roman"/>
+                <w:color w:val="auto"/>
+                <w:sz w:val="24"/>
+                <w:szCs w:val="24"/>
+              </w:rPr>
+              <w:t>Penguins</w:t>
             </w:r>
           </w:p>
           <w:p>
@@ -5634,17 +5616,7 @@
                 <w:sz w:val="24"/>
                 <w:szCs w:val="24"/>
               </w:rPr>
-              <w:t>5.3.</w:t>
-            </w:r>
-            <w:r>
-              <w:rPr>
-                <w:rFonts w:ascii="Times New Roman" w:hAnsi="Times New Roman" w:cs="Times New Roman"/>
-                <w:b/>
-                <w:bCs/>
-                <w:sz w:val="24"/>
-                <w:szCs w:val="24"/>
-              </w:rPr>
-              <w:t>4</w:t>
+              <w:t>5.3.4</w:t>
             </w:r>
             <w:r>
               <w:rPr>

</xml_diff>

<commit_message>
calendar and syllabus updates
</commit_message>
<xml_diff>
--- a/calendars/F21-Stat216_Calendar.docx
+++ b/calendars/F21-Stat216_Calendar.docx
@@ -920,6 +920,15 @@
                 <w:sz w:val="24"/>
                 <w:szCs w:val="24"/>
               </w:rPr>
+              <w:t xml:space="preserve">Week 1 </w:t>
+            </w:r>
+            <w:r>
+              <w:rPr>
+                <w:rFonts w:ascii="Times New Roman" w:eastAsia="Times New Roman" w:hAnsi="Times New Roman" w:cs="Times New Roman"/>
+                <w:iCs/>
+                <w:sz w:val="24"/>
+                <w:szCs w:val="24"/>
+              </w:rPr>
               <w:t>Activity</w:t>
             </w:r>
             <w:r>
@@ -929,7 +938,7 @@
                 <w:sz w:val="24"/>
                 <w:szCs w:val="24"/>
               </w:rPr>
-              <w:t xml:space="preserve"> 1: </w:t>
+              <w:t xml:space="preserve">: </w:t>
             </w:r>
             <w:r>
               <w:rPr>
@@ -1402,7 +1411,31 @@
                 <w:sz w:val="24"/>
                 <w:szCs w:val="24"/>
               </w:rPr>
-              <w:t xml:space="preserve">Activity 1: </w:t>
+              <w:t xml:space="preserve">Week 2 </w:t>
+            </w:r>
+            <w:r>
+              <w:rPr>
+                <w:rFonts w:ascii="Times New Roman" w:hAnsi="Times New Roman" w:cs="Times New Roman"/>
+                <w:sz w:val="24"/>
+                <w:szCs w:val="24"/>
+              </w:rPr>
+              <w:t xml:space="preserve">Activity </w:t>
+            </w:r>
+            <w:r>
+              <w:rPr>
+                <w:rFonts w:ascii="Times New Roman" w:hAnsi="Times New Roman" w:cs="Times New Roman"/>
+                <w:sz w:val="24"/>
+                <w:szCs w:val="24"/>
+              </w:rPr>
+              <w:t>A</w:t>
+            </w:r>
+            <w:r>
+              <w:rPr>
+                <w:rFonts w:ascii="Times New Roman" w:hAnsi="Times New Roman" w:cs="Times New Roman"/>
+                <w:sz w:val="24"/>
+                <w:szCs w:val="24"/>
+              </w:rPr>
+              <w:t xml:space="preserve">: </w:t>
             </w:r>
             <w:r>
               <w:rPr>
@@ -1556,6 +1589,15 @@
                 <w:sz w:val="24"/>
                 <w:szCs w:val="24"/>
               </w:rPr>
+              <w:t xml:space="preserve">Week 2 </w:t>
+            </w:r>
+            <w:r>
+              <w:rPr>
+                <w:rFonts w:ascii="Times New Roman" w:eastAsia="Times New Roman" w:hAnsi="Times New Roman" w:cs="Times New Roman"/>
+                <w:iCs/>
+                <w:sz w:val="24"/>
+                <w:szCs w:val="24"/>
+              </w:rPr>
               <w:t xml:space="preserve">Activity </w:t>
             </w:r>
             <w:r>
@@ -1565,7 +1607,7 @@
                 <w:sz w:val="24"/>
                 <w:szCs w:val="24"/>
               </w:rPr>
-              <w:t>2</w:t>
+              <w:t>B</w:t>
             </w:r>
             <w:r>
               <w:rPr>
@@ -2436,7 +2478,15 @@
                 <w:sz w:val="24"/>
                 <w:szCs w:val="24"/>
               </w:rPr>
-              <w:t>Activity 3: Probability</w:t>
+              <w:t xml:space="preserve">Week 3 </w:t>
+            </w:r>
+            <w:r>
+              <w:rPr>
+                <w:rFonts w:ascii="Times New Roman" w:eastAsia="Times New Roman" w:hAnsi="Times New Roman" w:cs="Times New Roman"/>
+                <w:sz w:val="24"/>
+                <w:szCs w:val="24"/>
+              </w:rPr>
+              <w:t>Activity: Probability</w:t>
             </w:r>
           </w:p>
         </w:tc>
@@ -2958,7 +3008,31 @@
                 <w:sz w:val="24"/>
                 <w:szCs w:val="24"/>
               </w:rPr>
-              <w:t>Activity 4: IMDb Movie Reviews Part 1</w:t>
+              <w:t xml:space="preserve">Week 4 </w:t>
+            </w:r>
+            <w:r>
+              <w:rPr>
+                <w:rFonts w:ascii="Times New Roman" w:eastAsia="Times New Roman" w:hAnsi="Times New Roman" w:cs="Times New Roman"/>
+                <w:sz w:val="24"/>
+                <w:szCs w:val="24"/>
+              </w:rPr>
+              <w:t>Activity</w:t>
+            </w:r>
+            <w:r>
+              <w:rPr>
+                <w:rFonts w:ascii="Times New Roman" w:eastAsia="Times New Roman" w:hAnsi="Times New Roman" w:cs="Times New Roman"/>
+                <w:sz w:val="24"/>
+                <w:szCs w:val="24"/>
+              </w:rPr>
+              <w:t xml:space="preserve"> A</w:t>
+            </w:r>
+            <w:r>
+              <w:rPr>
+                <w:rFonts w:ascii="Times New Roman" w:eastAsia="Times New Roman" w:hAnsi="Times New Roman" w:cs="Times New Roman"/>
+                <w:sz w:val="24"/>
+                <w:szCs w:val="24"/>
+              </w:rPr>
+              <w:t>: IMDb Movie Reviews Part 1</w:t>
             </w:r>
           </w:p>
           <w:p>
@@ -3122,7 +3196,31 @@
                 <w:sz w:val="24"/>
                 <w:szCs w:val="24"/>
               </w:rPr>
-              <w:t>Activity 5: IMDb Movie Reviews Part 2</w:t>
+              <w:t xml:space="preserve">Week 4 </w:t>
+            </w:r>
+            <w:r>
+              <w:rPr>
+                <w:rFonts w:ascii="Times New Roman" w:eastAsia="Times New Roman" w:hAnsi="Times New Roman" w:cs="Times New Roman"/>
+                <w:sz w:val="24"/>
+                <w:szCs w:val="24"/>
+              </w:rPr>
+              <w:t xml:space="preserve">Activity </w:t>
+            </w:r>
+            <w:r>
+              <w:rPr>
+                <w:rFonts w:ascii="Times New Roman" w:eastAsia="Times New Roman" w:hAnsi="Times New Roman" w:cs="Times New Roman"/>
+                <w:sz w:val="24"/>
+                <w:szCs w:val="24"/>
+              </w:rPr>
+              <w:t>B</w:t>
+            </w:r>
+            <w:r>
+              <w:rPr>
+                <w:rFonts w:ascii="Times New Roman" w:eastAsia="Times New Roman" w:hAnsi="Times New Roman" w:cs="Times New Roman"/>
+                <w:sz w:val="24"/>
+                <w:szCs w:val="24"/>
+              </w:rPr>
+              <w:t>: IMDb Movie Reviews Part 2</w:t>
             </w:r>
           </w:p>
           <w:p>
@@ -3400,6 +3498,7 @@
                 <w:sz w:val="24"/>
                 <w:szCs w:val="24"/>
               </w:rPr>
+              <w:lastRenderedPageBreak/>
               <w:t>5</w:t>
             </w:r>
           </w:p>
@@ -3551,7 +3650,6 @@
                 <w:rFonts w:ascii="Times New Roman" w:eastAsia="Times New Roman" w:hAnsi="Times New Roman" w:cs="Times New Roman"/>
                 <w:sz w:val="24"/>
               </w:rPr>
-              <w:lastRenderedPageBreak/>
               <w:t>§</w:t>
             </w:r>
             <w:r>
@@ -3636,7 +3734,6 @@
                 <w:sz w:val="24"/>
                 <w:szCs w:val="24"/>
               </w:rPr>
-              <w:lastRenderedPageBreak/>
               <w:t>Chapter3</w:t>
             </w:r>
             <w:r>
@@ -3758,7 +3855,31 @@
                 <w:sz w:val="24"/>
                 <w:szCs w:val="24"/>
               </w:rPr>
-              <w:t>Activity 6: Movie Profits Part 1</w:t>
+              <w:t xml:space="preserve">Week 5 </w:t>
+            </w:r>
+            <w:r>
+              <w:rPr>
+                <w:rFonts w:ascii="Times New Roman" w:hAnsi="Times New Roman" w:cs="Times New Roman"/>
+                <w:sz w:val="24"/>
+                <w:szCs w:val="24"/>
+              </w:rPr>
+              <w:t xml:space="preserve">Activity </w:t>
+            </w:r>
+            <w:r>
+              <w:rPr>
+                <w:rFonts w:ascii="Times New Roman" w:hAnsi="Times New Roman" w:cs="Times New Roman"/>
+                <w:sz w:val="24"/>
+                <w:szCs w:val="24"/>
+              </w:rPr>
+              <w:t>A</w:t>
+            </w:r>
+            <w:r>
+              <w:rPr>
+                <w:rFonts w:ascii="Times New Roman" w:hAnsi="Times New Roman" w:cs="Times New Roman"/>
+                <w:sz w:val="24"/>
+                <w:szCs w:val="24"/>
+              </w:rPr>
+              <w:t>: Movie Profits Part 1</w:t>
             </w:r>
           </w:p>
           <w:p>
@@ -3930,7 +4051,31 @@
                 <w:sz w:val="24"/>
                 <w:szCs w:val="24"/>
               </w:rPr>
-              <w:t>Activity 7: Movie Profits Part 2</w:t>
+              <w:t xml:space="preserve">Week 5 </w:t>
+            </w:r>
+            <w:r>
+              <w:rPr>
+                <w:rFonts w:ascii="Times New Roman" w:hAnsi="Times New Roman" w:cs="Times New Roman"/>
+                <w:sz w:val="24"/>
+                <w:szCs w:val="24"/>
+              </w:rPr>
+              <w:t xml:space="preserve">Activity </w:t>
+            </w:r>
+            <w:r>
+              <w:rPr>
+                <w:rFonts w:ascii="Times New Roman" w:hAnsi="Times New Roman" w:cs="Times New Roman"/>
+                <w:sz w:val="24"/>
+                <w:szCs w:val="24"/>
+              </w:rPr>
+              <w:t>B</w:t>
+            </w:r>
+            <w:r>
+              <w:rPr>
+                <w:rFonts w:ascii="Times New Roman" w:hAnsi="Times New Roman" w:cs="Times New Roman"/>
+                <w:sz w:val="24"/>
+                <w:szCs w:val="24"/>
+              </w:rPr>
+              <w:t>: Movie Profits Part 2</w:t>
             </w:r>
           </w:p>
           <w:p>
@@ -4291,7 +4436,15 @@
                 <w:sz w:val="24"/>
                 <w:szCs w:val="24"/>
               </w:rPr>
-              <w:t>Activity 8: Exam 1 Review</w:t>
+              <w:t xml:space="preserve">Week 6 </w:t>
+            </w:r>
+            <w:r>
+              <w:rPr>
+                <w:rFonts w:ascii="Times New Roman" w:eastAsia="Times New Roman" w:hAnsi="Times New Roman" w:cs="Times New Roman"/>
+                <w:sz w:val="24"/>
+                <w:szCs w:val="24"/>
+              </w:rPr>
+              <w:t>Activity: Exam 1 Review</w:t>
             </w:r>
           </w:p>
         </w:tc>
@@ -5044,7 +5197,52 @@
                 <w:sz w:val="24"/>
                 <w:szCs w:val="24"/>
               </w:rPr>
-              <w:t>Activity 9: Helper/Hinderer -Simulation Hypothesis Testing</w:t>
+              <w:t xml:space="preserve">Week 7 </w:t>
+            </w:r>
+            <w:r>
+              <w:rPr>
+                <w:rFonts w:ascii="Times New Roman" w:hAnsi="Times New Roman" w:cs="Times New Roman"/>
+                <w:iCs/>
+                <w:sz w:val="24"/>
+                <w:szCs w:val="24"/>
+              </w:rPr>
+              <w:t xml:space="preserve">Activity </w:t>
+            </w:r>
+            <w:r>
+              <w:rPr>
+                <w:rFonts w:ascii="Times New Roman" w:hAnsi="Times New Roman" w:cs="Times New Roman"/>
+                <w:iCs/>
+                <w:sz w:val="24"/>
+                <w:szCs w:val="24"/>
+              </w:rPr>
+              <w:t>A</w:t>
+            </w:r>
+            <w:r>
+              <w:rPr>
+                <w:rFonts w:ascii="Times New Roman" w:hAnsi="Times New Roman" w:cs="Times New Roman"/>
+                <w:iCs/>
+                <w:sz w:val="24"/>
+                <w:szCs w:val="24"/>
+              </w:rPr>
+              <w:t>: Helper/Hinderer -</w:t>
+            </w:r>
+            <w:r>
+              <w:rPr>
+                <w:rFonts w:ascii="Times New Roman" w:hAnsi="Times New Roman" w:cs="Times New Roman"/>
+                <w:iCs/>
+                <w:sz w:val="24"/>
+                <w:szCs w:val="24"/>
+              </w:rPr>
+              <w:t xml:space="preserve"> </w:t>
+            </w:r>
+            <w:r>
+              <w:rPr>
+                <w:rFonts w:ascii="Times New Roman" w:hAnsi="Times New Roman" w:cs="Times New Roman"/>
+                <w:iCs/>
+                <w:sz w:val="24"/>
+                <w:szCs w:val="24"/>
+              </w:rPr>
+              <w:t>Simulation Hypothesis Testing</w:t>
             </w:r>
           </w:p>
         </w:tc>
@@ -5185,7 +5383,52 @@
                 <w:sz w:val="24"/>
                 <w:szCs w:val="24"/>
               </w:rPr>
-              <w:t xml:space="preserve">Activity 10: Helper/Hinderer -Simulation Confidence Intervals </w:t>
+              <w:t xml:space="preserve">Week 7 </w:t>
+            </w:r>
+            <w:r>
+              <w:rPr>
+                <w:rFonts w:ascii="Times New Roman" w:hAnsi="Times New Roman" w:cs="Times New Roman"/>
+                <w:iCs/>
+                <w:sz w:val="24"/>
+                <w:szCs w:val="24"/>
+              </w:rPr>
+              <w:t xml:space="preserve">Activity </w:t>
+            </w:r>
+            <w:r>
+              <w:rPr>
+                <w:rFonts w:ascii="Times New Roman" w:hAnsi="Times New Roman" w:cs="Times New Roman"/>
+                <w:iCs/>
+                <w:sz w:val="24"/>
+                <w:szCs w:val="24"/>
+              </w:rPr>
+              <w:t>B</w:t>
+            </w:r>
+            <w:r>
+              <w:rPr>
+                <w:rFonts w:ascii="Times New Roman" w:hAnsi="Times New Roman" w:cs="Times New Roman"/>
+                <w:iCs/>
+                <w:sz w:val="24"/>
+                <w:szCs w:val="24"/>
+              </w:rPr>
+              <w:t>: Helper/Hinderer -</w:t>
+            </w:r>
+            <w:r>
+              <w:rPr>
+                <w:rFonts w:ascii="Times New Roman" w:hAnsi="Times New Roman" w:cs="Times New Roman"/>
+                <w:iCs/>
+                <w:sz w:val="24"/>
+                <w:szCs w:val="24"/>
+              </w:rPr>
+              <w:t xml:space="preserve"> </w:t>
+            </w:r>
+            <w:r>
+              <w:rPr>
+                <w:rFonts w:ascii="Times New Roman" w:hAnsi="Times New Roman" w:cs="Times New Roman"/>
+                <w:iCs/>
+                <w:sz w:val="24"/>
+                <w:szCs w:val="24"/>
+              </w:rPr>
+              <w:t xml:space="preserve">Simulation Confidence Intervals </w:t>
             </w:r>
           </w:p>
         </w:tc>
@@ -5572,7 +5815,45 @@
                 <w:sz w:val="24"/>
                 <w:szCs w:val="24"/>
               </w:rPr>
-              <w:t>5.2;</w:t>
+              <w:t xml:space="preserve">5.2; </w:t>
+            </w:r>
+            <w:r>
+              <w:rPr>
+                <w:rFonts w:ascii="Times New Roman" w:eastAsia="Times New Roman" w:hAnsi="Times New Roman" w:cs="Times New Roman"/>
+                <w:sz w:val="24"/>
+              </w:rPr>
+              <w:t>§</w:t>
+            </w:r>
+            <w:r>
+              <w:rPr>
+                <w:rFonts w:ascii="Times New Roman" w:hAnsi="Times New Roman" w:cs="Times New Roman"/>
+                <w:sz w:val="24"/>
+                <w:szCs w:val="24"/>
+              </w:rPr>
+              <w:t>5.3.3</w:t>
+            </w:r>
+            <w:r>
+              <w:rPr>
+                <w:rFonts w:ascii="Times New Roman" w:hAnsi="Times New Roman" w:cs="Times New Roman"/>
+                <w:sz w:val="24"/>
+                <w:szCs w:val="24"/>
+              </w:rPr>
+              <w:t xml:space="preserve">; </w:t>
+            </w:r>
+            <w:r>
+              <w:rPr>
+                <w:rFonts w:ascii="Times New Roman" w:eastAsia="Times New Roman" w:hAnsi="Times New Roman" w:cs="Times New Roman"/>
+                <w:sz w:val="24"/>
+              </w:rPr>
+              <w:t>§</w:t>
+            </w:r>
+            <w:r>
+              <w:rPr>
+                <w:rFonts w:ascii="Times New Roman" w:hAnsi="Times New Roman" w:cs="Times New Roman"/>
+                <w:sz w:val="24"/>
+                <w:szCs w:val="24"/>
+              </w:rPr>
+              <w:t>5.3.4;</w:t>
             </w:r>
             <w:r>
               <w:rPr>
@@ -5595,103 +5876,15 @@
                 <w:sz w:val="24"/>
                 <w:szCs w:val="24"/>
               </w:rPr>
-              <w:t>5.3.3</w:t>
-            </w:r>
-            <w:r>
-              <w:rPr>
-                <w:rFonts w:ascii="Times New Roman" w:hAnsi="Times New Roman" w:cs="Times New Roman"/>
-                <w:sz w:val="24"/>
-                <w:szCs w:val="24"/>
-              </w:rPr>
-              <w:t xml:space="preserve">; </w:t>
-            </w:r>
-            <w:r>
-              <w:rPr>
-                <w:rFonts w:ascii="Times New Roman" w:eastAsia="Times New Roman" w:hAnsi="Times New Roman" w:cs="Times New Roman"/>
-                <w:b/>
-                <w:bCs/>
-                <w:sz w:val="24"/>
-              </w:rPr>
-              <w:t>§</w:t>
-            </w:r>
-            <w:r>
-              <w:rPr>
-                <w:rFonts w:ascii="Times New Roman" w:hAnsi="Times New Roman" w:cs="Times New Roman"/>
-                <w:b/>
-                <w:bCs/>
-                <w:sz w:val="24"/>
-                <w:szCs w:val="24"/>
-              </w:rPr>
-              <w:t>5.3.4</w:t>
-            </w:r>
-            <w:r>
-              <w:rPr>
-                <w:rFonts w:ascii="Times New Roman" w:hAnsi="Times New Roman" w:cs="Times New Roman"/>
-                <w:b/>
-                <w:bCs/>
-                <w:sz w:val="24"/>
-                <w:szCs w:val="24"/>
-              </w:rPr>
-              <w:t xml:space="preserve"> (new 2-sided)</w:t>
-            </w:r>
-            <w:r>
-              <w:rPr>
-                <w:rFonts w:ascii="Times New Roman" w:hAnsi="Times New Roman" w:cs="Times New Roman"/>
-                <w:b/>
-                <w:bCs/>
-                <w:sz w:val="24"/>
-                <w:szCs w:val="24"/>
-              </w:rPr>
-              <w:t>;</w:t>
-            </w:r>
-            <w:r>
-              <w:rPr>
-                <w:rFonts w:ascii="Times New Roman" w:hAnsi="Times New Roman" w:cs="Times New Roman"/>
-                <w:b/>
-                <w:bCs/>
-                <w:sz w:val="24"/>
-                <w:szCs w:val="24"/>
-              </w:rPr>
-              <w:t xml:space="preserve"> </w:t>
-            </w:r>
-            <w:r>
-              <w:rPr>
-                <w:rFonts w:ascii="Times New Roman" w:eastAsia="Times New Roman" w:hAnsi="Times New Roman" w:cs="Times New Roman"/>
-                <w:b/>
-                <w:bCs/>
-                <w:sz w:val="24"/>
-              </w:rPr>
-              <w:t>§</w:t>
-            </w:r>
-            <w:r>
-              <w:rPr>
-                <w:rFonts w:ascii="Times New Roman" w:hAnsi="Times New Roman" w:cs="Times New Roman"/>
-                <w:b/>
-                <w:bCs/>
-                <w:sz w:val="24"/>
-                <w:szCs w:val="24"/>
-              </w:rPr>
               <w:t>5.</w:t>
             </w:r>
             <w:r>
               <w:rPr>
                 <w:rFonts w:ascii="Times New Roman" w:hAnsi="Times New Roman" w:cs="Times New Roman"/>
-                <w:b/>
-                <w:bCs/>
-                <w:sz w:val="24"/>
-                <w:szCs w:val="24"/>
-              </w:rPr>
-              <w:t>4</w:t>
-            </w:r>
-            <w:r>
-              <w:rPr>
-                <w:rFonts w:ascii="Times New Roman" w:hAnsi="Times New Roman" w:cs="Times New Roman"/>
-                <w:b/>
-                <w:bCs/>
-                <w:sz w:val="24"/>
-                <w:szCs w:val="24"/>
-              </w:rPr>
-              <w:t xml:space="preserve"> (new errors)</w:t>
+                <w:sz w:val="24"/>
+                <w:szCs w:val="24"/>
+              </w:rPr>
+              <w:t xml:space="preserve">4 </w:t>
             </w:r>
           </w:p>
         </w:tc>
@@ -5869,7 +6062,34 @@
                 <w:sz w:val="24"/>
                 <w:szCs w:val="24"/>
               </w:rPr>
-              <w:t>Activity 11:  Male Boxers - Theoretical Hypothesis Testing</w:t>
+              <w:t xml:space="preserve">Week 8 </w:t>
+            </w:r>
+            <w:r>
+              <w:rPr>
+                <w:rFonts w:ascii="Times New Roman" w:hAnsi="Times New Roman" w:cs="Times New Roman"/>
+                <w:iCs/>
+                <w:sz w:val="24"/>
+                <w:szCs w:val="24"/>
+              </w:rPr>
+              <w:t xml:space="preserve">Activity </w:t>
+            </w:r>
+            <w:r>
+              <w:rPr>
+                <w:rFonts w:ascii="Times New Roman" w:hAnsi="Times New Roman" w:cs="Times New Roman"/>
+                <w:iCs/>
+                <w:sz w:val="24"/>
+                <w:szCs w:val="24"/>
+              </w:rPr>
+              <w:t>A</w:t>
+            </w:r>
+            <w:r>
+              <w:rPr>
+                <w:rFonts w:ascii="Times New Roman" w:hAnsi="Times New Roman" w:cs="Times New Roman"/>
+                <w:iCs/>
+                <w:sz w:val="24"/>
+                <w:szCs w:val="24"/>
+              </w:rPr>
+              <w:t>:  Male Boxers - Theoretical Hypothesis Testing</w:t>
             </w:r>
           </w:p>
         </w:tc>
@@ -6054,7 +6274,34 @@
                 <w:sz w:val="24"/>
                 <w:szCs w:val="24"/>
               </w:rPr>
-              <w:t>Activity 12:  Male Boxers - Theoretical Confidence Intervals</w:t>
+              <w:t xml:space="preserve">Week 8 </w:t>
+            </w:r>
+            <w:r>
+              <w:rPr>
+                <w:rFonts w:ascii="Times New Roman" w:hAnsi="Times New Roman" w:cs="Times New Roman"/>
+                <w:iCs/>
+                <w:sz w:val="24"/>
+                <w:szCs w:val="24"/>
+              </w:rPr>
+              <w:t xml:space="preserve">Activity </w:t>
+            </w:r>
+            <w:r>
+              <w:rPr>
+                <w:rFonts w:ascii="Times New Roman" w:hAnsi="Times New Roman" w:cs="Times New Roman"/>
+                <w:iCs/>
+                <w:sz w:val="24"/>
+                <w:szCs w:val="24"/>
+              </w:rPr>
+              <w:t>B</w:t>
+            </w:r>
+            <w:r>
+              <w:rPr>
+                <w:rFonts w:ascii="Times New Roman" w:hAnsi="Times New Roman" w:cs="Times New Roman"/>
+                <w:iCs/>
+                <w:sz w:val="24"/>
+                <w:szCs w:val="24"/>
+              </w:rPr>
+              <w:t>:  Male Boxers - Theoretical Confidence Intervals</w:t>
             </w:r>
           </w:p>
         </w:tc>
@@ -6411,8 +6658,6 @@
             <w:r>
               <w:rPr>
                 <w:rFonts w:ascii="Times New Roman" w:eastAsia="Times New Roman" w:hAnsi="Times New Roman" w:cs="Times New Roman"/>
-                <w:b/>
-                <w:bCs/>
                 <w:sz w:val="24"/>
               </w:rPr>
               <w:t>§</w:t>
@@ -6420,8 +6665,6 @@
             <w:r>
               <w:rPr>
                 <w:rFonts w:ascii="Times New Roman" w:hAnsi="Times New Roman" w:cs="Times New Roman"/>
-                <w:b/>
-                <w:bCs/>
                 <w:sz w:val="24"/>
               </w:rPr>
               <w:t>5</w:t>
@@ -6429,8 +6672,6 @@
             <w:r>
               <w:rPr>
                 <w:rFonts w:ascii="Times New Roman" w:hAnsi="Times New Roman" w:cs="Times New Roman"/>
-                <w:b/>
-                <w:bCs/>
                 <w:sz w:val="24"/>
                 <w:szCs w:val="24"/>
               </w:rPr>
@@ -6439,8 +6680,6 @@
             <w:r>
               <w:rPr>
                 <w:rFonts w:ascii="Times New Roman" w:hAnsi="Times New Roman" w:cs="Times New Roman"/>
-                <w:b/>
-                <w:bCs/>
                 <w:sz w:val="24"/>
                 <w:szCs w:val="24"/>
               </w:rPr>
@@ -6449,8 +6688,6 @@
             <w:r>
               <w:rPr>
                 <w:rFonts w:ascii="Times New Roman" w:hAnsi="Times New Roman" w:cs="Times New Roman"/>
-                <w:b/>
-                <w:bCs/>
                 <w:sz w:val="24"/>
                 <w:szCs w:val="24"/>
               </w:rPr>
@@ -6459,8 +6696,6 @@
             <w:r>
               <w:rPr>
                 <w:rFonts w:ascii="Times New Roman" w:eastAsia="Times New Roman" w:hAnsi="Times New Roman" w:cs="Times New Roman"/>
-                <w:b/>
-                <w:bCs/>
                 <w:sz w:val="24"/>
               </w:rPr>
               <w:t>§</w:t>
@@ -6468,8 +6703,6 @@
             <w:r>
               <w:rPr>
                 <w:rFonts w:ascii="Times New Roman" w:hAnsi="Times New Roman" w:cs="Times New Roman"/>
-                <w:b/>
-                <w:bCs/>
                 <w:sz w:val="24"/>
               </w:rPr>
               <w:t>5</w:t>
@@ -6477,8 +6710,6 @@
             <w:r>
               <w:rPr>
                 <w:rFonts w:ascii="Times New Roman" w:hAnsi="Times New Roman" w:cs="Times New Roman"/>
-                <w:b/>
-                <w:bCs/>
                 <w:sz w:val="24"/>
                 <w:szCs w:val="24"/>
               </w:rPr>
@@ -6487,8 +6718,6 @@
             <w:r>
               <w:rPr>
                 <w:rFonts w:ascii="Times New Roman" w:hAnsi="Times New Roman" w:cs="Times New Roman"/>
-                <w:b/>
-                <w:bCs/>
                 <w:sz w:val="24"/>
                 <w:szCs w:val="24"/>
               </w:rPr>
@@ -6497,8 +6726,6 @@
             <w:r>
               <w:rPr>
                 <w:rFonts w:ascii="Times New Roman" w:hAnsi="Times New Roman" w:cs="Times New Roman"/>
-                <w:b/>
-                <w:bCs/>
                 <w:sz w:val="24"/>
                 <w:szCs w:val="24"/>
               </w:rPr>
@@ -6507,13 +6734,20 @@
             <w:r>
               <w:rPr>
                 <w:rFonts w:ascii="Times New Roman" w:hAnsi="Times New Roman" w:cs="Times New Roman"/>
-                <w:b/>
-                <w:bCs/>
-                <w:sz w:val="24"/>
-                <w:szCs w:val="24"/>
-              </w:rPr>
-              <w:t xml:space="preserve"> (new sim two prop)</w:t>
-            </w:r>
+                <w:sz w:val="24"/>
+                <w:szCs w:val="24"/>
+              </w:rPr>
+              <w:t xml:space="preserve"> </w:t>
+            </w:r>
+          </w:p>
+          <w:p>
+            <w:pPr>
+              <w:rPr>
+                <w:rFonts w:ascii="Times New Roman" w:hAnsi="Times New Roman" w:cs="Times New Roman"/>
+                <w:sz w:val="24"/>
+                <w:szCs w:val="24"/>
+              </w:rPr>
+            </w:pPr>
           </w:p>
         </w:tc>
         <w:tc>
@@ -6660,7 +6894,34 @@
                 <w:sz w:val="24"/>
                 <w:szCs w:val="24"/>
               </w:rPr>
-              <w:t>Activity 13: Good Samaritan - Simulation Hypothesis Testing</w:t>
+              <w:t xml:space="preserve">Week 9 </w:t>
+            </w:r>
+            <w:r>
+              <w:rPr>
+                <w:rFonts w:ascii="Times New Roman" w:hAnsi="Times New Roman" w:cs="Times New Roman"/>
+                <w:iCs/>
+                <w:sz w:val="24"/>
+                <w:szCs w:val="24"/>
+              </w:rPr>
+              <w:t xml:space="preserve">Activity </w:t>
+            </w:r>
+            <w:r>
+              <w:rPr>
+                <w:rFonts w:ascii="Times New Roman" w:hAnsi="Times New Roman" w:cs="Times New Roman"/>
+                <w:iCs/>
+                <w:sz w:val="24"/>
+                <w:szCs w:val="24"/>
+              </w:rPr>
+              <w:t>A</w:t>
+            </w:r>
+            <w:r>
+              <w:rPr>
+                <w:rFonts w:ascii="Times New Roman" w:hAnsi="Times New Roman" w:cs="Times New Roman"/>
+                <w:iCs/>
+                <w:sz w:val="24"/>
+                <w:szCs w:val="24"/>
+              </w:rPr>
+              <w:t>: Good Samaritan - Simulation Hypothesis Testing</w:t>
             </w:r>
           </w:p>
         </w:tc>
@@ -6829,7 +7090,34 @@
                 <w:sz w:val="24"/>
                 <w:szCs w:val="24"/>
               </w:rPr>
-              <w:t>Activity 14: Good Samaritan - Simulation Confidence Intervals</w:t>
+              <w:t xml:space="preserve">Week 9 </w:t>
+            </w:r>
+            <w:r>
+              <w:rPr>
+                <w:rFonts w:ascii="Times New Roman" w:hAnsi="Times New Roman" w:cs="Times New Roman"/>
+                <w:iCs/>
+                <w:sz w:val="24"/>
+                <w:szCs w:val="24"/>
+              </w:rPr>
+              <w:t xml:space="preserve">Activity </w:t>
+            </w:r>
+            <w:r>
+              <w:rPr>
+                <w:rFonts w:ascii="Times New Roman" w:hAnsi="Times New Roman" w:cs="Times New Roman"/>
+                <w:iCs/>
+                <w:sz w:val="24"/>
+                <w:szCs w:val="24"/>
+              </w:rPr>
+              <w:t>B</w:t>
+            </w:r>
+            <w:r>
+              <w:rPr>
+                <w:rFonts w:ascii="Times New Roman" w:hAnsi="Times New Roman" w:cs="Times New Roman"/>
+                <w:iCs/>
+                <w:sz w:val="24"/>
+                <w:szCs w:val="24"/>
+              </w:rPr>
+              <w:t>: Good Samaritan - Simulation Confidence Intervals</w:t>
             </w:r>
           </w:p>
         </w:tc>
@@ -7220,8 +7508,6 @@
             <w:r>
               <w:rPr>
                 <w:rFonts w:ascii="Times New Roman" w:eastAsia="Times New Roman" w:hAnsi="Times New Roman" w:cs="Times New Roman"/>
-                <w:b/>
-                <w:bCs/>
                 <w:sz w:val="24"/>
               </w:rPr>
               <w:t>§</w:t>
@@ -7229,60 +7515,10 @@
             <w:r>
               <w:rPr>
                 <w:rFonts w:ascii="Times New Roman" w:hAnsi="Times New Roman" w:cs="Times New Roman"/>
-                <w:b/>
-                <w:bCs/>
-                <w:sz w:val="24"/>
-                <w:szCs w:val="24"/>
-              </w:rPr>
-              <w:t>5.</w:t>
-            </w:r>
-            <w:r>
-              <w:rPr>
-                <w:rFonts w:ascii="Times New Roman" w:hAnsi="Times New Roman" w:cs="Times New Roman"/>
-                <w:b/>
-                <w:bCs/>
-                <w:sz w:val="24"/>
-                <w:szCs w:val="24"/>
-              </w:rPr>
-              <w:t>5</w:t>
-            </w:r>
-            <w:r>
-              <w:rPr>
-                <w:rFonts w:ascii="Times New Roman" w:hAnsi="Times New Roman" w:cs="Times New Roman"/>
-                <w:b/>
-                <w:bCs/>
-                <w:sz w:val="24"/>
-                <w:szCs w:val="24"/>
-              </w:rPr>
-              <w:t>.3</w:t>
-            </w:r>
-            <w:r>
-              <w:rPr>
-                <w:rFonts w:ascii="Times New Roman" w:hAnsi="Times New Roman" w:cs="Times New Roman"/>
-                <w:b/>
-                <w:bCs/>
-                <w:sz w:val="24"/>
-                <w:szCs w:val="24"/>
-              </w:rPr>
-              <w:t xml:space="preserve"> (new theory two prop)</w:t>
-            </w:r>
-            <w:r>
-              <w:rPr>
-                <w:rFonts w:ascii="Times New Roman" w:hAnsi="Times New Roman" w:cs="Times New Roman"/>
-                <w:b/>
-                <w:bCs/>
-                <w:sz w:val="24"/>
-                <w:szCs w:val="24"/>
-              </w:rPr>
-              <w:t>;</w:t>
-            </w:r>
-            <w:r>
-              <w:rPr>
-                <w:rFonts w:ascii="Times New Roman" w:hAnsi="Times New Roman" w:cs="Times New Roman"/>
-                <w:sz w:val="24"/>
-                <w:szCs w:val="24"/>
-              </w:rPr>
-              <w:t xml:space="preserve"> </w:t>
+                <w:sz w:val="24"/>
+                <w:szCs w:val="24"/>
+              </w:rPr>
+              <w:t xml:space="preserve">5.5.3; </w:t>
             </w:r>
             <w:r>
               <w:rPr>
@@ -7475,7 +7711,34 @@
                 <w:sz w:val="24"/>
                 <w:szCs w:val="24"/>
               </w:rPr>
-              <w:t>Activity 15: Head Injuries by Helmet Use - Theoretical Hypothesis Testing</w:t>
+              <w:t xml:space="preserve">Week 10 </w:t>
+            </w:r>
+            <w:r>
+              <w:rPr>
+                <w:rFonts w:ascii="Times New Roman" w:hAnsi="Times New Roman" w:cs="Times New Roman"/>
+                <w:iCs/>
+                <w:sz w:val="24"/>
+                <w:szCs w:val="24"/>
+              </w:rPr>
+              <w:t xml:space="preserve">Activity </w:t>
+            </w:r>
+            <w:r>
+              <w:rPr>
+                <w:rFonts w:ascii="Times New Roman" w:hAnsi="Times New Roman" w:cs="Times New Roman"/>
+                <w:iCs/>
+                <w:sz w:val="24"/>
+                <w:szCs w:val="24"/>
+              </w:rPr>
+              <w:t>A</w:t>
+            </w:r>
+            <w:r>
+              <w:rPr>
+                <w:rFonts w:ascii="Times New Roman" w:hAnsi="Times New Roman" w:cs="Times New Roman"/>
+                <w:iCs/>
+                <w:sz w:val="24"/>
+                <w:szCs w:val="24"/>
+              </w:rPr>
+              <w:t>: Head Injuries by Helmet Use - Theoretical Hypothesis Testing</w:t>
             </w:r>
           </w:p>
         </w:tc>
@@ -7593,6 +7856,7 @@
                 <w:sz w:val="24"/>
                 <w:szCs w:val="24"/>
               </w:rPr>
+              <w:lastRenderedPageBreak/>
               <w:t xml:space="preserve"> </w:t>
             </w:r>
           </w:p>
@@ -7652,7 +7916,34 @@
                 <w:sz w:val="24"/>
                 <w:szCs w:val="24"/>
               </w:rPr>
-              <w:t>Activity 16: Head Injuries by Helmet Use - Theoretical Confidence Intervals</w:t>
+              <w:t xml:space="preserve">Week 10 </w:t>
+            </w:r>
+            <w:r>
+              <w:rPr>
+                <w:rFonts w:ascii="Times New Roman" w:hAnsi="Times New Roman" w:cs="Times New Roman"/>
+                <w:iCs/>
+                <w:sz w:val="24"/>
+                <w:szCs w:val="24"/>
+              </w:rPr>
+              <w:t xml:space="preserve">Activity </w:t>
+            </w:r>
+            <w:r>
+              <w:rPr>
+                <w:rFonts w:ascii="Times New Roman" w:hAnsi="Times New Roman" w:cs="Times New Roman"/>
+                <w:iCs/>
+                <w:sz w:val="24"/>
+                <w:szCs w:val="24"/>
+              </w:rPr>
+              <w:t>B</w:t>
+            </w:r>
+            <w:r>
+              <w:rPr>
+                <w:rFonts w:ascii="Times New Roman" w:hAnsi="Times New Roman" w:cs="Times New Roman"/>
+                <w:iCs/>
+                <w:sz w:val="24"/>
+                <w:szCs w:val="24"/>
+              </w:rPr>
+              <w:t>: Head Injuries by Helmet Use - Theoretical Confidence Intervals</w:t>
             </w:r>
           </w:p>
         </w:tc>
@@ -7985,7 +8276,15 @@
                 <w:sz w:val="24"/>
                 <w:szCs w:val="24"/>
               </w:rPr>
-              <w:t>Activity 17: Exam 2 Review</w:t>
+              <w:t xml:space="preserve">Week 11 </w:t>
+            </w:r>
+            <w:r>
+              <w:rPr>
+                <w:rFonts w:ascii="Times New Roman" w:eastAsia="Times New Roman" w:hAnsi="Times New Roman" w:cs="Times New Roman"/>
+                <w:sz w:val="24"/>
+                <w:szCs w:val="24"/>
+              </w:rPr>
+              <w:t>Activity: Exam 2 Review</w:t>
             </w:r>
           </w:p>
           <w:p>
@@ -8706,7 +9005,34 @@
                 <w:sz w:val="24"/>
                 <w:szCs w:val="24"/>
               </w:rPr>
-              <w:t>Activity 17: COVID-19 and Air Pollution – Simulation Inference</w:t>
+              <w:t xml:space="preserve">Week 12 </w:t>
+            </w:r>
+            <w:r>
+              <w:rPr>
+                <w:rFonts w:ascii="Times New Roman" w:hAnsi="Times New Roman" w:cs="Times New Roman"/>
+                <w:iCs/>
+                <w:sz w:val="24"/>
+                <w:szCs w:val="24"/>
+              </w:rPr>
+              <w:t xml:space="preserve">Activity </w:t>
+            </w:r>
+            <w:r>
+              <w:rPr>
+                <w:rFonts w:ascii="Times New Roman" w:hAnsi="Times New Roman" w:cs="Times New Roman"/>
+                <w:iCs/>
+                <w:sz w:val="24"/>
+                <w:szCs w:val="24"/>
+              </w:rPr>
+              <w:t>A</w:t>
+            </w:r>
+            <w:r>
+              <w:rPr>
+                <w:rFonts w:ascii="Times New Roman" w:hAnsi="Times New Roman" w:cs="Times New Roman"/>
+                <w:iCs/>
+                <w:sz w:val="24"/>
+                <w:szCs w:val="24"/>
+              </w:rPr>
+              <w:t>: COVID-19 and Air Pollution – Simulation Inference</w:t>
             </w:r>
           </w:p>
         </w:tc>
@@ -8849,7 +9175,52 @@
                 <w:sz w:val="24"/>
                 <w:szCs w:val="24"/>
               </w:rPr>
-              <w:t>Activity 18: Construction Costs – Theoretical Inference</w:t>
+              <w:t xml:space="preserve">Week 12 </w:t>
+            </w:r>
+            <w:r>
+              <w:rPr>
+                <w:rFonts w:ascii="Times New Roman" w:hAnsi="Times New Roman" w:cs="Times New Roman"/>
+                <w:iCs/>
+                <w:sz w:val="24"/>
+                <w:szCs w:val="24"/>
+              </w:rPr>
+              <w:t xml:space="preserve">Activity </w:t>
+            </w:r>
+            <w:r>
+              <w:rPr>
+                <w:rFonts w:ascii="Times New Roman" w:hAnsi="Times New Roman" w:cs="Times New Roman"/>
+                <w:iCs/>
+                <w:sz w:val="24"/>
+                <w:szCs w:val="24"/>
+              </w:rPr>
+              <w:t>B</w:t>
+            </w:r>
+            <w:r>
+              <w:rPr>
+                <w:rFonts w:ascii="Times New Roman" w:hAnsi="Times New Roman" w:cs="Times New Roman"/>
+                <w:iCs/>
+                <w:sz w:val="24"/>
+                <w:szCs w:val="24"/>
+              </w:rPr>
+              <w:t xml:space="preserve">: </w:t>
+            </w:r>
+            <w:r>
+              <w:rPr>
+                <w:rFonts w:ascii="Times New Roman" w:hAnsi="Times New Roman" w:cs="Times New Roman"/>
+                <w:iCs/>
+                <w:sz w:val="24"/>
+                <w:szCs w:val="24"/>
+              </w:rPr>
+              <w:t>C</w:t>
+            </w:r>
+            <w:r>
+              <w:rPr>
+                <w:rFonts w:ascii="Times New Roman" w:hAnsi="Times New Roman" w:cs="Times New Roman"/>
+                <w:iCs/>
+                <w:sz w:val="24"/>
+                <w:szCs w:val="24"/>
+              </w:rPr>
+              <w:t>onstruction Costs – Theoretical Inference</w:t>
             </w:r>
           </w:p>
         </w:tc>
@@ -9396,7 +9767,34 @@
                 <w:sz w:val="24"/>
                 <w:szCs w:val="24"/>
               </w:rPr>
-              <w:t>Activity 19: Snowfall by Weather Pattern – Simulation Inference</w:t>
+              <w:t xml:space="preserve">Week 13 </w:t>
+            </w:r>
+            <w:r>
+              <w:rPr>
+                <w:rFonts w:ascii="Times New Roman" w:hAnsi="Times New Roman" w:cs="Times New Roman"/>
+                <w:iCs/>
+                <w:sz w:val="24"/>
+                <w:szCs w:val="24"/>
+              </w:rPr>
+              <w:t xml:space="preserve">Activity </w:t>
+            </w:r>
+            <w:r>
+              <w:rPr>
+                <w:rFonts w:ascii="Times New Roman" w:hAnsi="Times New Roman" w:cs="Times New Roman"/>
+                <w:iCs/>
+                <w:sz w:val="24"/>
+                <w:szCs w:val="24"/>
+              </w:rPr>
+              <w:t>A</w:t>
+            </w:r>
+            <w:r>
+              <w:rPr>
+                <w:rFonts w:ascii="Times New Roman" w:hAnsi="Times New Roman" w:cs="Times New Roman"/>
+                <w:iCs/>
+                <w:sz w:val="24"/>
+                <w:szCs w:val="24"/>
+              </w:rPr>
+              <w:t>: Snowfall by Weather Pattern – Simulation Inference</w:t>
             </w:r>
           </w:p>
         </w:tc>
@@ -9558,7 +9956,52 @@
                 <w:sz w:val="24"/>
                 <w:szCs w:val="24"/>
               </w:rPr>
-              <w:t>Activity 20: SUD Housing by Treatment – Theoretical Inference</w:t>
+              <w:t xml:space="preserve">Week 13 </w:t>
+            </w:r>
+            <w:r>
+              <w:rPr>
+                <w:rFonts w:ascii="Times New Roman" w:hAnsi="Times New Roman" w:cs="Times New Roman"/>
+                <w:iCs/>
+                <w:sz w:val="24"/>
+                <w:szCs w:val="24"/>
+              </w:rPr>
+              <w:t xml:space="preserve">Activity </w:t>
+            </w:r>
+            <w:r>
+              <w:rPr>
+                <w:rFonts w:ascii="Times New Roman" w:hAnsi="Times New Roman" w:cs="Times New Roman"/>
+                <w:iCs/>
+                <w:sz w:val="24"/>
+                <w:szCs w:val="24"/>
+              </w:rPr>
+              <w:t>B</w:t>
+            </w:r>
+            <w:r>
+              <w:rPr>
+                <w:rFonts w:ascii="Times New Roman" w:hAnsi="Times New Roman" w:cs="Times New Roman"/>
+                <w:iCs/>
+                <w:sz w:val="24"/>
+                <w:szCs w:val="24"/>
+              </w:rPr>
+              <w:t xml:space="preserve">: </w:t>
+            </w:r>
+            <w:r>
+              <w:rPr>
+                <w:rFonts w:ascii="Times New Roman" w:hAnsi="Times New Roman" w:cs="Times New Roman"/>
+                <w:iCs/>
+                <w:sz w:val="24"/>
+                <w:szCs w:val="24"/>
+              </w:rPr>
+              <w:t>Homeless Housing Stability</w:t>
+            </w:r>
+            <w:r>
+              <w:rPr>
+                <w:rFonts w:ascii="Times New Roman" w:hAnsi="Times New Roman" w:cs="Times New Roman"/>
+                <w:iCs/>
+                <w:sz w:val="24"/>
+                <w:szCs w:val="24"/>
+              </w:rPr>
+              <w:t xml:space="preserve"> – Theoretical Inference</w:t>
             </w:r>
           </w:p>
         </w:tc>
@@ -10259,7 +10702,34 @@
                 <w:sz w:val="24"/>
                 <w:szCs w:val="24"/>
               </w:rPr>
-              <w:t xml:space="preserve">Activity 19: </w:t>
+              <w:t>Week 14</w:t>
+            </w:r>
+            <w:r>
+              <w:rPr>
+                <w:rFonts w:ascii="Times New Roman" w:hAnsi="Times New Roman" w:cs="Times New Roman"/>
+                <w:iCs/>
+                <w:sz w:val="24"/>
+                <w:szCs w:val="24"/>
+              </w:rPr>
+              <w:t xml:space="preserve"> </w:t>
+            </w:r>
+            <w:r>
+              <w:rPr>
+                <w:rFonts w:ascii="Times New Roman" w:hAnsi="Times New Roman" w:cs="Times New Roman"/>
+                <w:iCs/>
+                <w:sz w:val="24"/>
+                <w:szCs w:val="24"/>
+              </w:rPr>
+              <w:t>A</w:t>
+            </w:r>
+            <w:r>
+              <w:rPr>
+                <w:rFonts w:ascii="Times New Roman" w:hAnsi="Times New Roman" w:cs="Times New Roman"/>
+                <w:iCs/>
+                <w:sz w:val="24"/>
+                <w:szCs w:val="24"/>
+              </w:rPr>
+              <w:t xml:space="preserve">: </w:t>
             </w:r>
             <w:r>
               <w:rPr>
@@ -10464,7 +10934,34 @@
                 <w:sz w:val="24"/>
                 <w:szCs w:val="24"/>
               </w:rPr>
-              <w:t xml:space="preserve">Activity 20: </w:t>
+              <w:t xml:space="preserve">Week 14 </w:t>
+            </w:r>
+            <w:r>
+              <w:rPr>
+                <w:rFonts w:ascii="Times New Roman" w:hAnsi="Times New Roman" w:cs="Times New Roman"/>
+                <w:iCs/>
+                <w:sz w:val="24"/>
+                <w:szCs w:val="24"/>
+              </w:rPr>
+              <w:t xml:space="preserve">Activity </w:t>
+            </w:r>
+            <w:r>
+              <w:rPr>
+                <w:rFonts w:ascii="Times New Roman" w:hAnsi="Times New Roman" w:cs="Times New Roman"/>
+                <w:iCs/>
+                <w:sz w:val="24"/>
+                <w:szCs w:val="24"/>
+              </w:rPr>
+              <w:t>B</w:t>
+            </w:r>
+            <w:r>
+              <w:rPr>
+                <w:rFonts w:ascii="Times New Roman" w:hAnsi="Times New Roman" w:cs="Times New Roman"/>
+                <w:iCs/>
+                <w:sz w:val="24"/>
+                <w:szCs w:val="24"/>
+              </w:rPr>
+              <w:t xml:space="preserve">: </w:t>
             </w:r>
             <w:r>
               <w:rPr>
@@ -10842,7 +11339,31 @@
                 <w:sz w:val="24"/>
                 <w:szCs w:val="24"/>
               </w:rPr>
-              <w:t>Activity 21: Concussions</w:t>
+              <w:t xml:space="preserve">Week 15 </w:t>
+            </w:r>
+            <w:r>
+              <w:rPr>
+                <w:rFonts w:ascii="Times New Roman" w:hAnsi="Times New Roman" w:cs="Times New Roman"/>
+                <w:sz w:val="24"/>
+                <w:szCs w:val="24"/>
+              </w:rPr>
+              <w:t xml:space="preserve">Activity </w:t>
+            </w:r>
+            <w:r>
+              <w:rPr>
+                <w:rFonts w:ascii="Times New Roman" w:hAnsi="Times New Roman" w:cs="Times New Roman"/>
+                <w:sz w:val="24"/>
+                <w:szCs w:val="24"/>
+              </w:rPr>
+              <w:t>A</w:t>
+            </w:r>
+            <w:r>
+              <w:rPr>
+                <w:rFonts w:ascii="Times New Roman" w:hAnsi="Times New Roman" w:cs="Times New Roman"/>
+                <w:sz w:val="24"/>
+                <w:szCs w:val="24"/>
+              </w:rPr>
+              <w:t>: Concussions</w:t>
             </w:r>
           </w:p>
           <w:p>
@@ -11027,7 +11548,31 @@
                 <w:sz w:val="24"/>
                 <w:szCs w:val="24"/>
               </w:rPr>
-              <w:t>Activity 22: Final exam review</w:t>
+              <w:t xml:space="preserve">Week 15 </w:t>
+            </w:r>
+            <w:r>
+              <w:rPr>
+                <w:rFonts w:ascii="Times New Roman" w:hAnsi="Times New Roman" w:cs="Times New Roman"/>
+                <w:sz w:val="24"/>
+                <w:szCs w:val="24"/>
+              </w:rPr>
+              <w:t xml:space="preserve">Activity </w:t>
+            </w:r>
+            <w:r>
+              <w:rPr>
+                <w:rFonts w:ascii="Times New Roman" w:hAnsi="Times New Roman" w:cs="Times New Roman"/>
+                <w:sz w:val="24"/>
+                <w:szCs w:val="24"/>
+              </w:rPr>
+              <w:t>B</w:t>
+            </w:r>
+            <w:r>
+              <w:rPr>
+                <w:rFonts w:ascii="Times New Roman" w:hAnsi="Times New Roman" w:cs="Times New Roman"/>
+                <w:sz w:val="24"/>
+                <w:szCs w:val="24"/>
+              </w:rPr>
+              <w:t>: Final exam review</w:t>
             </w:r>
           </w:p>
           <w:p>

</xml_diff>

<commit_message>
updated activity names and videos
</commit_message>
<xml_diff>
--- a/calendars/F21-Stat216_Calendar.docx
+++ b/calendars/F21-Stat216_Calendar.docx
@@ -1763,14 +1763,25 @@
               </w:rPr>
               <w:t>Week 2 Lab</w:t>
             </w:r>
-            <w:r>
+          </w:p>
+          <w:p>
+            <w:pPr>
+              <w:ind w:left="5"/>
               <w:rPr>
                 <w:rFonts w:ascii="Times New Roman" w:hAnsi="Times New Roman" w:cs="Times New Roman"/>
                 <w:color w:val="auto"/>
                 <w:sz w:val="24"/>
                 <w:szCs w:val="24"/>
               </w:rPr>
-              <w:t xml:space="preserve">: Native American Address Continued </w:t>
+            </w:pPr>
+            <w:r>
+              <w:rPr>
+                <w:rFonts w:ascii="Times New Roman" w:hAnsi="Times New Roman" w:cs="Times New Roman"/>
+                <w:color w:val="auto"/>
+                <w:sz w:val="24"/>
+                <w:szCs w:val="24"/>
+              </w:rPr>
+              <w:t xml:space="preserve"> </w:t>
             </w:r>
           </w:p>
         </w:tc>
@@ -2622,18 +2633,18 @@
                 <w:sz w:val="24"/>
                 <w:szCs w:val="24"/>
               </w:rPr>
-              <w:t xml:space="preserve">Week 3 Lab: </w:t>
-            </w:r>
-            <w:r>
-              <w:rPr>
-                <w:rFonts w:ascii="Times New Roman" w:eastAsia="Times New Roman" w:hAnsi="Times New Roman" w:cs="Times New Roman"/>
-                <w:i/>
-                <w:iCs/>
-                <w:sz w:val="24"/>
-                <w:szCs w:val="24"/>
-              </w:rPr>
-              <w:t>(Needs a name, graphing categorical data)</w:t>
-            </w:r>
+              <w:t>Week 3 Lab</w:t>
+            </w:r>
+          </w:p>
+          <w:p>
+            <w:pPr>
+              <w:ind w:left="5"/>
+              <w:rPr>
+                <w:rFonts w:ascii="Times New Roman" w:eastAsia="Times New Roman" w:hAnsi="Times New Roman" w:cs="Times New Roman"/>
+                <w:sz w:val="24"/>
+                <w:szCs w:val="24"/>
+              </w:rPr>
+            </w:pPr>
           </w:p>
         </w:tc>
         <w:tc>
@@ -3365,7 +3376,7 @@
                 <w:sz w:val="24"/>
                 <w:szCs w:val="24"/>
               </w:rPr>
-              <w:t>Week 4 Lab: Tip Percentages</w:t>
+              <w:t>Week 4 Lab</w:t>
             </w:r>
           </w:p>
           <w:p>
@@ -4230,16 +4241,7 @@
                 <w:sz w:val="24"/>
                 <w:szCs w:val="24"/>
               </w:rPr>
-              <w:t xml:space="preserve">Week 5 Lab: </w:t>
-            </w:r>
-            <w:r>
-              <w:rPr>
-                <w:rFonts w:ascii="Times New Roman" w:hAnsi="Times New Roman" w:cs="Times New Roman"/>
-                <w:color w:val="auto"/>
-                <w:sz w:val="24"/>
-                <w:szCs w:val="24"/>
-              </w:rPr>
-              <w:t>Penguins</w:t>
+              <w:t>Week 5 Lab</w:t>
             </w:r>
           </w:p>
           <w:p>
@@ -4999,6 +5001,37 @@
               </w:rPr>
               <w:t>.2</w:t>
             </w:r>
+            <w:r>
+              <w:rPr>
+                <w:rFonts w:ascii="Times New Roman" w:hAnsi="Times New Roman" w:cs="Times New Roman"/>
+                <w:sz w:val="24"/>
+                <w:szCs w:val="24"/>
+              </w:rPr>
+              <w:t xml:space="preserve">; </w:t>
+            </w:r>
+            <w:r>
+              <w:rPr>
+                <w:rFonts w:ascii="Times New Roman" w:eastAsia="Times New Roman" w:hAnsi="Times New Roman" w:cs="Times New Roman"/>
+                <w:sz w:val="24"/>
+              </w:rPr>
+              <w:t>§</w:t>
+            </w:r>
+            <w:r>
+              <w:rPr>
+                <w:rFonts w:ascii="Times New Roman" w:hAnsi="Times New Roman" w:cs="Times New Roman"/>
+                <w:sz w:val="24"/>
+                <w:szCs w:val="24"/>
+              </w:rPr>
+              <w:t>5.3</w:t>
+            </w:r>
+            <w:r>
+              <w:rPr>
+                <w:rFonts w:ascii="Times New Roman" w:hAnsi="Times New Roman" w:cs="Times New Roman"/>
+                <w:sz w:val="24"/>
+                <w:szCs w:val="24"/>
+              </w:rPr>
+              <w:t>.3</w:t>
+            </w:r>
           </w:p>
         </w:tc>
         <w:tc>
@@ -5576,7 +5609,7 @@
                 <w:sz w:val="24"/>
                 <w:szCs w:val="24"/>
               </w:rPr>
-              <w:t>Week 7 Lab: Rat Empath</w:t>
+              <w:t>Week 7 Lab</w:t>
             </w:r>
           </w:p>
           <w:p>
@@ -5830,7 +5863,15 @@
                 <w:sz w:val="24"/>
                 <w:szCs w:val="24"/>
               </w:rPr>
-              <w:t>5.3.3</w:t>
+              <w:t>5.3.</w:t>
+            </w:r>
+            <w:r>
+              <w:rPr>
+                <w:rFonts w:ascii="Times New Roman" w:hAnsi="Times New Roman" w:cs="Times New Roman"/>
+                <w:sz w:val="24"/>
+                <w:szCs w:val="24"/>
+              </w:rPr>
+              <w:t>4</w:t>
             </w:r>
             <w:r>
               <w:rPr>
@@ -5853,29 +5894,6 @@
                 <w:sz w:val="24"/>
                 <w:szCs w:val="24"/>
               </w:rPr>
-              <w:t>5.3.4;</w:t>
-            </w:r>
-            <w:r>
-              <w:rPr>
-                <w:rFonts w:ascii="Times New Roman" w:hAnsi="Times New Roman" w:cs="Times New Roman"/>
-                <w:sz w:val="24"/>
-                <w:szCs w:val="24"/>
-              </w:rPr>
-              <w:t xml:space="preserve"> </w:t>
-            </w:r>
-            <w:r>
-              <w:rPr>
-                <w:rFonts w:ascii="Times New Roman" w:eastAsia="Times New Roman" w:hAnsi="Times New Roman" w:cs="Times New Roman"/>
-                <w:sz w:val="24"/>
-              </w:rPr>
-              <w:t>§</w:t>
-            </w:r>
-            <w:r>
-              <w:rPr>
-                <w:rFonts w:ascii="Times New Roman" w:hAnsi="Times New Roman" w:cs="Times New Roman"/>
-                <w:sz w:val="24"/>
-                <w:szCs w:val="24"/>
-              </w:rPr>
               <w:t>5.</w:t>
             </w:r>
             <w:r>
@@ -5962,7 +5980,16 @@
                 <w:sz w:val="24"/>
                 <w:szCs w:val="24"/>
               </w:rPr>
-              <w:t>5.5</w:t>
+              <w:t>5.</w:t>
+            </w:r>
+            <w:r>
+              <w:rPr>
+                <w:rFonts w:ascii="Times New Roman" w:hAnsi="Times New Roman" w:cs="Times New Roman"/>
+                <w:color w:val="FF0000"/>
+                <w:sz w:val="24"/>
+                <w:szCs w:val="24"/>
+              </w:rPr>
+              <w:t>4</w:t>
             </w:r>
             <w:r>
               <w:rPr>
@@ -6431,6 +6458,26 @@
               <w:ind w:left="5" w:right="442"/>
               <w:rPr>
                 <w:rFonts w:ascii="Times New Roman" w:hAnsi="Times New Roman" w:cs="Times New Roman"/>
+                <w:color w:val="auto"/>
+                <w:sz w:val="24"/>
+                <w:szCs w:val="24"/>
+              </w:rPr>
+            </w:pPr>
+            <w:r>
+              <w:rPr>
+                <w:rFonts w:ascii="Times New Roman" w:hAnsi="Times New Roman" w:cs="Times New Roman"/>
+                <w:color w:val="auto"/>
+                <w:sz w:val="24"/>
+                <w:szCs w:val="24"/>
+              </w:rPr>
+              <w:t>Week 8 Lab</w:t>
+            </w:r>
+          </w:p>
+          <w:p>
+            <w:pPr>
+              <w:ind w:left="5" w:right="442"/>
+              <w:rPr>
+                <w:rFonts w:ascii="Times New Roman" w:hAnsi="Times New Roman" w:cs="Times New Roman"/>
                 <w:b/>
                 <w:bCs/>
                 <w:i/>
@@ -6439,26 +6486,6 @@
                 <w:szCs w:val="24"/>
               </w:rPr>
             </w:pPr>
-            <w:r>
-              <w:rPr>
-                <w:rFonts w:ascii="Times New Roman" w:hAnsi="Times New Roman" w:cs="Times New Roman"/>
-                <w:color w:val="auto"/>
-                <w:sz w:val="24"/>
-                <w:szCs w:val="24"/>
-              </w:rPr>
-              <w:t>Week 8 Lab:</w:t>
-            </w:r>
-            <w:r>
-              <w:rPr>
-                <w:rFonts w:ascii="Times New Roman" w:hAnsi="Times New Roman" w:cs="Times New Roman"/>
-                <w:i/>
-                <w:iCs/>
-                <w:color w:val="auto"/>
-                <w:sz w:val="24"/>
-                <w:szCs w:val="24"/>
-              </w:rPr>
-              <w:t xml:space="preserve"> (needs name – single proportion)</w:t>
-            </w:r>
           </w:p>
         </w:tc>
         <w:tc>
@@ -6785,7 +6812,16 @@
                 <w:sz w:val="24"/>
                 <w:szCs w:val="24"/>
               </w:rPr>
-              <w:t>4Sim</w:t>
+              <w:t>5</w:t>
+            </w:r>
+            <w:r>
+              <w:rPr>
+                <w:rFonts w:ascii="Times New Roman" w:hAnsi="Times New Roman" w:cs="Times New Roman"/>
+                <w:color w:val="FF0000"/>
+                <w:sz w:val="24"/>
+                <w:szCs w:val="24"/>
+              </w:rPr>
+              <w:t>Sim</w:t>
             </w:r>
             <w:r>
               <w:rPr>
@@ -7266,39 +7302,7 @@
                 <w:sz w:val="24"/>
                 <w:szCs w:val="24"/>
               </w:rPr>
-              <w:t xml:space="preserve">Week 9 Lab: </w:t>
-            </w:r>
-            <w:r>
-              <w:rPr>
-                <w:rFonts w:ascii="Times New Roman" w:hAnsi="Times New Roman" w:cs="Times New Roman"/>
-                <w:sz w:val="24"/>
-                <w:szCs w:val="24"/>
-              </w:rPr>
-              <w:t>COVID</w:t>
-            </w:r>
-            <w:r>
-              <w:rPr>
-                <w:rFonts w:ascii="Times New Roman" w:hAnsi="Times New Roman" w:cs="Times New Roman"/>
-                <w:sz w:val="24"/>
-                <w:szCs w:val="24"/>
-              </w:rPr>
-              <w:t>-19</w:t>
-            </w:r>
-            <w:r>
-              <w:rPr>
-                <w:rFonts w:ascii="Times New Roman" w:hAnsi="Times New Roman" w:cs="Times New Roman"/>
-                <w:sz w:val="24"/>
-                <w:szCs w:val="24"/>
-              </w:rPr>
-              <w:t xml:space="preserve"> </w:t>
-            </w:r>
-            <w:r>
-              <w:rPr>
-                <w:rFonts w:ascii="Times New Roman" w:hAnsi="Times New Roman" w:cs="Times New Roman"/>
-                <w:sz w:val="24"/>
-                <w:szCs w:val="24"/>
-              </w:rPr>
-              <w:t>Infections by Vaccine Status</w:t>
+              <w:t>Week 9 Lab</w:t>
             </w:r>
           </w:p>
         </w:tc>
@@ -7602,7 +7606,16 @@
                 <w:sz w:val="24"/>
                 <w:szCs w:val="24"/>
               </w:rPr>
-              <w:t>4Theory</w:t>
+              <w:t>5</w:t>
+            </w:r>
+            <w:r>
+              <w:rPr>
+                <w:rFonts w:ascii="Times New Roman" w:hAnsi="Times New Roman" w:cs="Times New Roman"/>
+                <w:color w:val="FF0000"/>
+                <w:sz w:val="24"/>
+                <w:szCs w:val="24"/>
+              </w:rPr>
+              <w:t>Theory</w:t>
             </w:r>
             <w:r>
               <w:rPr>
@@ -8100,16 +8113,7 @@
                 <w:sz w:val="24"/>
                 <w:szCs w:val="24"/>
               </w:rPr>
-              <w:t>Week 10 Lab: Diabetes</w:t>
-            </w:r>
-            <w:r>
-              <w:rPr>
-                <w:rFonts w:ascii="Times New Roman" w:hAnsi="Times New Roman" w:cs="Times New Roman"/>
-                <w:color w:val="auto"/>
-                <w:sz w:val="24"/>
-                <w:szCs w:val="24"/>
-              </w:rPr>
-              <w:t xml:space="preserve"> Treatments</w:t>
+              <w:t>Week 10 Lab</w:t>
             </w:r>
           </w:p>
         </w:tc>
@@ -9371,7 +9375,7 @@
                 <w:sz w:val="24"/>
                 <w:szCs w:val="24"/>
               </w:rPr>
-              <w:t>Week 12 Lab: Pain and Profanity</w:t>
+              <w:t>Week 12 Lab</w:t>
             </w:r>
           </w:p>
           <w:p>
@@ -10168,7 +10172,7 @@
                 <w:sz w:val="24"/>
                 <w:szCs w:val="24"/>
               </w:rPr>
-              <w:t>Week 13 Lab: Hiking Trails</w:t>
+              <w:t>Week 13 Lab</w:t>
             </w:r>
           </w:p>
         </w:tc>
@@ -10970,7 +10974,7 @@
                 <w:sz w:val="24"/>
                 <w:szCs w:val="24"/>
               </w:rPr>
-              <w:t>Bears</w:t>
+              <w:t>Moneyball</w:t>
             </w:r>
             <w:r>
               <w:rPr>
@@ -11146,7 +11150,7 @@
                 <w:sz w:val="24"/>
                 <w:szCs w:val="24"/>
               </w:rPr>
-              <w:t xml:space="preserve"> Lab: Bears (continued) </w:t>
+              <w:t xml:space="preserve"> Lab: </w:t>
             </w:r>
           </w:p>
         </w:tc>
@@ -11363,7 +11367,15 @@
                 <w:sz w:val="24"/>
                 <w:szCs w:val="24"/>
               </w:rPr>
-              <w:t>: Concussions</w:t>
+              <w:t xml:space="preserve">: </w:t>
+            </w:r>
+            <w:r>
+              <w:rPr>
+                <w:rFonts w:ascii="Times New Roman" w:hAnsi="Times New Roman" w:cs="Times New Roman"/>
+                <w:sz w:val="24"/>
+                <w:szCs w:val="24"/>
+              </w:rPr>
+              <w:t>Data Exploration</w:t>
             </w:r>
           </w:p>
           <w:p>

</xml_diff>

<commit_message>
update final, naming of activities
</commit_message>
<xml_diff>
--- a/calendars/F21-Stat216_Calendar.docx
+++ b/calendars/F21-Stat216_Calendar.docx
@@ -1443,7 +1443,7 @@
                 <w:sz w:val="24"/>
                 <w:szCs w:val="24"/>
               </w:rPr>
-              <w:t>Atrial Fibrillation</w:t>
+              <w:t>American Indian Address Part 1</w:t>
             </w:r>
           </w:p>
         </w:tc>
@@ -1620,19 +1620,19 @@
             </w:r>
             <w:r>
               <w:rPr>
-                <w:rFonts w:ascii="Times New Roman" w:eastAsia="Times New Roman" w:hAnsi="Times New Roman" w:cs="Times New Roman"/>
-                <w:sz w:val="24"/>
-                <w:szCs w:val="24"/>
-              </w:rPr>
-              <w:t>Native American</w:t>
-            </w:r>
-            <w:r>
-              <w:rPr>
-                <w:rFonts w:ascii="Times New Roman" w:eastAsia="Times New Roman" w:hAnsi="Times New Roman" w:cs="Times New Roman"/>
-                <w:sz w:val="24"/>
-                <w:szCs w:val="24"/>
-              </w:rPr>
-              <w:t xml:space="preserve"> Address</w:t>
+                <w:rFonts w:ascii="Times New Roman" w:hAnsi="Times New Roman" w:cs="Times New Roman"/>
+                <w:sz w:val="24"/>
+                <w:szCs w:val="24"/>
+              </w:rPr>
+              <w:t xml:space="preserve">American Indian Address Part </w:t>
+            </w:r>
+            <w:r>
+              <w:rPr>
+                <w:rFonts w:ascii="Times New Roman" w:hAnsi="Times New Roman" w:cs="Times New Roman"/>
+                <w:sz w:val="24"/>
+                <w:szCs w:val="24"/>
+              </w:rPr>
+              <w:t>2</w:t>
             </w:r>
           </w:p>
         </w:tc>
@@ -11900,7 +11900,7 @@
                 <w:sz w:val="24"/>
                 <w:szCs w:val="24"/>
               </w:rPr>
-              <w:t>M 12/13</w:t>
+              <w:t>TBD</w:t>
             </w:r>
           </w:p>
         </w:tc>

</xml_diff>

<commit_message>
flip group and individual final
</commit_message>
<xml_diff>
--- a/calendars/F21-Stat216_Calendar.docx
+++ b/calendars/F21-Stat216_Calendar.docx
@@ -1624,15 +1624,7 @@
                 <w:sz w:val="24"/>
                 <w:szCs w:val="24"/>
               </w:rPr>
-              <w:t xml:space="preserve">American Indian Address Part </w:t>
-            </w:r>
-            <w:r>
-              <w:rPr>
-                <w:rFonts w:ascii="Times New Roman" w:hAnsi="Times New Roman" w:cs="Times New Roman"/>
-                <w:sz w:val="24"/>
-                <w:szCs w:val="24"/>
-              </w:rPr>
-              <w:t>2</w:t>
+              <w:t>American Indian Address Part 2</w:t>
             </w:r>
           </w:p>
         </w:tc>
@@ -11753,6 +11745,16 @@
                 <w:szCs w:val="24"/>
                 <w:highlight w:val="yellow"/>
               </w:rPr>
+              <w:t xml:space="preserve">Group </w:t>
+            </w:r>
+            <w:r>
+              <w:rPr>
+                <w:rFonts w:ascii="Times New Roman" w:eastAsia="Times New Roman" w:hAnsi="Times New Roman" w:cs="Times New Roman"/>
+                <w:b/>
+                <w:sz w:val="24"/>
+                <w:szCs w:val="24"/>
+                <w:highlight w:val="yellow"/>
+              </w:rPr>
               <w:t>Final Exam</w:t>
             </w:r>
             <w:r>
@@ -11933,7 +11935,7 @@
                 <w:szCs w:val="24"/>
                 <w:highlight w:val="yellow"/>
               </w:rPr>
-              <w:t>Group Final Exam</w:t>
+              <w:t>Final Exam</w:t>
             </w:r>
           </w:p>
         </w:tc>

</xml_diff>

<commit_message>
update calendar and syllabus with final exam date
</commit_message>
<xml_diff>
--- a/calendars/F21-Stat216_Calendar.docx
+++ b/calendars/F21-Stat216_Calendar.docx
@@ -11871,7 +11871,7 @@
                 <w:sz w:val="24"/>
                 <w:szCs w:val="24"/>
               </w:rPr>
-              <w:t>TBD</w:t>
+              <w:t>R 12/16</w:t>
             </w:r>
           </w:p>
         </w:tc>
@@ -11905,6 +11905,16 @@
                 <w:highlight w:val="yellow"/>
               </w:rPr>
               <w:t>Final Exam</w:t>
+            </w:r>
+            <w:r>
+              <w:rPr>
+                <w:rFonts w:ascii="Times New Roman" w:eastAsia="Times New Roman" w:hAnsi="Times New Roman" w:cs="Times New Roman"/>
+                <w:b/>
+                <w:sz w:val="24"/>
+                <w:szCs w:val="24"/>
+                <w:highlight w:val="yellow"/>
+              </w:rPr>
+              <w:t xml:space="preserve"> – 6:00 – 7:50pm; Room TBD</w:t>
             </w:r>
           </w:p>
         </w:tc>

</xml_diff>

<commit_message>
flip group and individual exam dates
</commit_message>
<xml_diff>
--- a/calendars/F21-Stat216_Calendar.docx
+++ b/calendars/F21-Stat216_Calendar.docx
@@ -90,20 +90,8 @@
           <w:sz w:val="24"/>
           <w:szCs w:val="24"/>
         </w:rPr>
-        <w:t xml:space="preserve">*GS indicates the assignment/lab should be turned into </w:t>
+        <w:t>*GS indicates the assignment/lab should be turned into Gradescope</w:t>
       </w:r>
-      <w:proofErr w:type="spellStart"/>
-      <w:r>
-        <w:rPr>
-          <w:rFonts w:ascii="Times New Roman" w:hAnsi="Times New Roman" w:cs="Times New Roman"/>
-          <w:i/>
-          <w:iCs/>
-          <w:sz w:val="24"/>
-          <w:szCs w:val="24"/>
-        </w:rPr>
-        <w:t>Gradescope</w:t>
-      </w:r>
-      <w:proofErr w:type="spellEnd"/>
     </w:p>
     <w:p>
       <w:pPr>
@@ -625,7 +613,6 @@
               </w:rPr>
               <w:t xml:space="preserve">, Intro to </w:t>
             </w:r>
-            <w:proofErr w:type="spellStart"/>
             <w:r>
               <w:rPr>
                 <w:rFonts w:ascii="Times New Roman" w:hAnsi="Times New Roman" w:cs="Times New Roman"/>
@@ -634,7 +621,6 @@
               </w:rPr>
               <w:t>Rstudio</w:t>
             </w:r>
-            <w:proofErr w:type="spellEnd"/>
           </w:p>
         </w:tc>
         <w:tc>
@@ -732,7 +718,6 @@
                 <w:szCs w:val="20"/>
               </w:rPr>
             </w:pPr>
-            <w:proofErr w:type="spellStart"/>
             <w:r>
               <w:rPr>
                 <w:rFonts w:ascii="Times New Roman" w:hAnsi="Times New Roman" w:cs="Times New Roman"/>
@@ -742,7 +727,6 @@
               </w:rPr>
               <w:t>Starting_with_R</w:t>
             </w:r>
-            <w:proofErr w:type="spellEnd"/>
             <w:r>
               <w:rPr>
                 <w:rFonts w:ascii="Times New Roman" w:hAnsi="Times New Roman" w:cs="Times New Roman"/>
@@ -2058,7 +2042,6 @@
                 <w:szCs w:val="24"/>
               </w:rPr>
             </w:pPr>
-            <w:proofErr w:type="spellStart"/>
             <w:r>
               <w:rPr>
                 <w:rFonts w:ascii="Times New Roman" w:hAnsi="Times New Roman" w:cs="Times New Roman"/>
@@ -2068,7 +2051,6 @@
               </w:rPr>
               <w:t>MosaicPlots</w:t>
             </w:r>
-            <w:proofErr w:type="spellEnd"/>
             <w:r>
               <w:rPr>
                 <w:rFonts w:ascii="Times New Roman" w:hAnsi="Times New Roman" w:cs="Times New Roman"/>
@@ -4596,6 +4578,18 @@
                 <w:szCs w:val="24"/>
                 <w:highlight w:val="yellow"/>
               </w:rPr>
+              <w:t xml:space="preserve">Group </w:t>
+            </w:r>
+            <w:r>
+              <w:rPr>
+                <w:rFonts w:ascii="Times New Roman" w:eastAsia="Times New Roman" w:hAnsi="Times New Roman" w:cs="Times New Roman"/>
+                <w:b/>
+                <w:bCs/>
+                <w:color w:val="auto"/>
+                <w:sz w:val="24"/>
+                <w:szCs w:val="24"/>
+                <w:highlight w:val="yellow"/>
+              </w:rPr>
               <w:t>Midterm Exam 1</w:t>
             </w:r>
           </w:p>
@@ -4739,7 +4733,7 @@
                 <w:szCs w:val="24"/>
                 <w:highlight w:val="yellow"/>
               </w:rPr>
-              <w:t>Group Midterm Exam 1</w:t>
+              <w:t>Midterm Exam 1</w:t>
             </w:r>
           </w:p>
         </w:tc>
@@ -8444,6 +8438,18 @@
             </w:pPr>
             <w:r>
               <w:rPr>
+                <w:rFonts w:ascii="Times New Roman" w:hAnsi="Times New Roman" w:cs="Times New Roman"/>
+                <w:b/>
+                <w:bCs/>
+                <w:color w:val="auto"/>
+                <w:sz w:val="24"/>
+                <w:szCs w:val="24"/>
+                <w:highlight w:val="yellow"/>
+              </w:rPr>
+              <w:t xml:space="preserve">Group </w:t>
+            </w:r>
+            <w:r>
+              <w:rPr>
                 <w:rFonts w:ascii="Times New Roman" w:eastAsia="Times New Roman" w:hAnsi="Times New Roman" w:cs="Times New Roman"/>
                 <w:b/>
                 <w:bCs/>
@@ -8618,7 +8624,7 @@
                 <w:szCs w:val="24"/>
                 <w:highlight w:val="yellow"/>
               </w:rPr>
-              <w:t>Group Midterm Exam 2</w:t>
+              <w:t>Midterm Exam 2</w:t>
             </w:r>
           </w:p>
         </w:tc>

</xml_diff>